<commit_message>
Revert "Update Rotation Paper.docx"
This reverts commit 37c51d5ba30e59bb8ce97ab2a801a58bca11c601.
</commit_message>
<xml_diff>
--- a/Face Rotation Paper/Rotation Paper.docx
+++ b/Face Rotation Paper/Rotation Paper.docx
@@ -567,13 +567,28 @@
           <w:b/>
         </w:rPr>
       </w:pPr>
-      <w:commentRangeStart w:id="0"/>
       <w:r>
         <w:rPr>
           <w:rFonts w:ascii="Trebuchet MS" w:eastAsia="Trebuchet MS" w:hAnsi="Trebuchet MS" w:cs="Trebuchet MS"/>
           <w:b/>
         </w:rPr>
-        <w:t>New Authors: Daniel Beneda (</w:t>
+        <w:t xml:space="preserve">New Authors: Daniel </w:t>
+      </w:r>
+      <w:proofErr w:type="spellStart"/>
+      <w:r>
+        <w:rPr>
+          <w:rFonts w:ascii="Trebuchet MS" w:eastAsia="Trebuchet MS" w:hAnsi="Trebuchet MS" w:cs="Trebuchet MS"/>
+          <w:b/>
+        </w:rPr>
+        <w:t>Beneda</w:t>
+      </w:r>
+      <w:proofErr w:type="spellEnd"/>
+      <w:r>
+        <w:rPr>
+          <w:rFonts w:ascii="Trebuchet MS" w:eastAsia="Trebuchet MS" w:hAnsi="Trebuchet MS" w:cs="Trebuchet MS"/>
+          <w:b/>
+        </w:rPr>
+        <w:t xml:space="preserve"> (</w:t>
       </w:r>
       <w:proofErr w:type="spellStart"/>
       <w:r>
@@ -653,13 +668,6 @@
           <w:b/>
         </w:rPr>
         <w:t>: 0000-0001-8294-8740)</w:t>
-      </w:r>
-      <w:commentRangeEnd w:id="0"/>
-      <w:r>
-        <w:rPr>
-          <w:rStyle w:val="CommentReference"/>
-        </w:rPr>
-        <w:commentReference w:id="0"/>
       </w:r>
     </w:p>
     <w:p/>
@@ -796,7 +804,7 @@
         </w:rPr>
         <w:t xml:space="preserve">Contact: </w:t>
       </w:r>
-      <w:hyperlink r:id="rId11">
+      <w:hyperlink r:id="rId7">
         <w:r>
           <w:rPr>
             <w:i/>
@@ -936,7 +944,7 @@
         <w:ind w:right="117"/>
       </w:pPr>
       <w:r>
-        <w:t>Human vision has a remarkable ability to recognize complex 3D objects such as faces at any size, location, and orientation. If we initially memorize a face with a normalized size, front-facing, and at the object center, the direct comparison between the one-sized memory and an incoming new image would demand tremendous mental frame translations in 7D. How can we perform such a demanding task so promptly as we experience it in our daily lives?</w:t>
+        <w:t xml:space="preserve">Human vision has a remarkable ability to recognize complex 3D objects such as faces at any size, location, and orientation. If we initially memorize a face with a normalized size, front-facing, and at the object center, the direct comparison between the one-sized memory and an incoming new image would demand tremendous mental frame translations in 7D. How can we perform such a demanding task so promptly as we experience it in our daily lives? </w:t>
       </w:r>
     </w:p>
     <w:p>
@@ -1051,7 +1059,7 @@
               </wp:inline>
             </w:drawing>
           </mc:Choice>
-          <mc:Fallback xmlns:sl="http://schemas.openxmlformats.org/schemaLibrary/2006/main" xmlns:a="http://schemas.openxmlformats.org/drawingml/2006/main" xmlns:pic="http://schemas.openxmlformats.org/drawingml/2006/picture" xmlns:c="http://schemas.openxmlformats.org/drawingml/2006/chart" xmlns:lc="http://schemas.openxmlformats.org/drawingml/2006/lockedCanvas" xmlns:dgm="http://schemas.openxmlformats.org/drawingml/2006/diagram">
+          <mc:Fallback xmlns:dgm="http://schemas.openxmlformats.org/drawingml/2006/diagram" xmlns:lc="http://schemas.openxmlformats.org/drawingml/2006/lockedCanvas" xmlns:c="http://schemas.openxmlformats.org/drawingml/2006/chart" xmlns:pic="http://schemas.openxmlformats.org/drawingml/2006/picture" xmlns:a="http://schemas.openxmlformats.org/drawingml/2006/main" xmlns:sl="http://schemas.openxmlformats.org/schemaLibrary/2006/main">
             <w:drawing>
               <wp:inline distB="0" distT="0" distL="0" distR="0">
                 <wp:extent cx="5956225" cy="57710"/>
@@ -1065,7 +1073,7 @@
                         <pic:cNvPicPr preferRelativeResize="0"/>
                       </pic:nvPicPr>
                       <pic:blipFill>
-                        <a:blip r:embed="rId12"/>
+                        <a:blip r:embed="rId10"/>
                         <a:srcRect/>
                         <a:stretch>
                           <a:fillRect/>
@@ -1106,14 +1114,14 @@
         </w:numPr>
         <w:ind w:hanging="360"/>
       </w:pPr>
-      <w:commentRangeStart w:id="1"/>
+      <w:commentRangeStart w:id="0"/>
       <w:r>
         <w:lastRenderedPageBreak/>
         <w:t>Introduction</w:t>
       </w:r>
-      <w:commentRangeEnd w:id="1"/>
-      <w:r>
-        <w:commentReference w:id="1"/>
+      <w:commentRangeEnd w:id="0"/>
+      <w:r>
+        <w:commentReference w:id="0"/>
       </w:r>
     </w:p>
     <w:p>
@@ -1256,52 +1264,52 @@
       <w:r>
         <w:t xml:space="preserve"> &amp; Palmisano, 2012). Ultimately, holistic processing requires significantly more time than digesting a few key features but may lead to better </w:t>
       </w:r>
+      <w:commentRangeStart w:id="1"/>
       <w:commentRangeStart w:id="2"/>
       <w:commentRangeStart w:id="3"/>
       <w:commentRangeStart w:id="4"/>
+      <w:r>
+        <w:t>accuracy</w:t>
+      </w:r>
+      <w:commentRangeEnd w:id="1"/>
+      <w:r>
+        <w:commentReference w:id="1"/>
+      </w:r>
+      <w:commentRangeEnd w:id="2"/>
+      <w:r>
+        <w:commentReference w:id="2"/>
+      </w:r>
+      <w:commentRangeEnd w:id="3"/>
+      <w:r>
+        <w:commentReference w:id="3"/>
+      </w:r>
+      <w:commentRangeEnd w:id="4"/>
+      <w:r>
+        <w:commentReference w:id="4"/>
+      </w:r>
+      <w:r>
+        <w:t>.</w:t>
+      </w:r>
+    </w:p>
+    <w:p>
+      <w:r>
+        <w:t xml:space="preserve">We have recently proposed the new concepts of </w:t>
+      </w:r>
+      <w:proofErr w:type="spellStart"/>
+      <w:r>
+        <w:t>MePMoS</w:t>
+      </w:r>
+      <w:proofErr w:type="spellEnd"/>
+      <w:r>
+        <w:t xml:space="preserve"> (Memory-Prediction-Motion-Sensing) and NHT (Neural Holographic Tomography) to map the processes of this conscious top-down approach (Arisaka, 2022a, 2022b; Arisaka &amp; Blaisdell, 2022). Facial recognition occurs when </w:t>
+      </w:r>
       <w:commentRangeStart w:id="5"/>
       <w:r>
-        <w:t>accuracy</w:t>
-      </w:r>
-      <w:commentRangeEnd w:id="2"/>
-      <w:r>
-        <w:commentReference w:id="2"/>
-      </w:r>
-      <w:commentRangeEnd w:id="3"/>
-      <w:r>
-        <w:commentReference w:id="3"/>
-      </w:r>
-      <w:commentRangeEnd w:id="4"/>
-      <w:r>
-        <w:commentReference w:id="4"/>
+        <w:t>a relevant memorized pattern of the stimulus</w:t>
       </w:r>
       <w:commentRangeEnd w:id="5"/>
       <w:r>
         <w:commentReference w:id="5"/>
-      </w:r>
-      <w:r>
-        <w:t>.</w:t>
-      </w:r>
-    </w:p>
-    <w:p>
-      <w:r>
-        <w:t xml:space="preserve">We have recently proposed the new concepts of </w:t>
-      </w:r>
-      <w:proofErr w:type="spellStart"/>
-      <w:r>
-        <w:t>MePMoS</w:t>
-      </w:r>
-      <w:proofErr w:type="spellEnd"/>
-      <w:r>
-        <w:t xml:space="preserve"> (Memory-Prediction-Motion-Sensing) and NHT (Neural Holographic Tomography) to map the processes of this conscious top-down approach (Arisaka, 2022a, 2022b; Arisaka &amp; Blaisdell, 2022). Facial recognition occurs when </w:t>
-      </w:r>
-      <w:commentRangeStart w:id="6"/>
-      <w:r>
-        <w:t>a relevant memorized pattern of the stimulus</w:t>
-      </w:r>
-      <w:commentRangeEnd w:id="6"/>
-      <w:r>
-        <w:commentReference w:id="6"/>
       </w:r>
       <w:r>
         <w:t xml:space="preserve"> undergoes 7° of transformation to overlap with the incoming image, and this transformation can be expressed as measurements in the latency of alpha brainwaves. In the past, alpha oscillations have been studied as a possible mechanism to encode visual input by inhibiting irrelevant brain structures and directing information to appropriate neural structures for semantic encoding during </w:t>
@@ -1343,8 +1351,8 @@
       <w:proofErr w:type="spellEnd"/>
     </w:p>
     <w:p>
-      <w:bookmarkStart w:id="7" w:name="_gjdgxs" w:colFirst="0" w:colLast="0"/>
-      <w:bookmarkEnd w:id="7"/>
+      <w:bookmarkStart w:id="6" w:name="_gjdgxs" w:colFirst="0" w:colLast="0"/>
+      <w:bookmarkEnd w:id="6"/>
       <w:r>
         <w:t xml:space="preserve">Unlike Roll, Yaw and Pitch involve more extensive stepwise transformations to overlap memorized data to incoming stimuli. The brain must first translate the memory from an egocentric frame of reference to an object-centric frame. Once centered on the object, the memory can be rotated along the Yaw or Pitch axes. Finally, the frame can be restored to the original egocentric frame of reference and compared to incoming stimuli from the same frame. While all three steps may require shifts in brainwave patterns, only the rotation step differs between stimuli, given that they were memorized at the same distance and location. This transformation can be observed by reaction time differences, with larger rotations leading to higher alpha brainwave phase shifts and latencies about 100 </w:t>
       </w:r>
@@ -1356,7 +1364,7 @@
       <w:r>
         <w:t xml:space="preserve"> apart. Furthermore, increasing familiarity with an object should decrease intrinsic reaction times, regardless of the cortical pattern, because the speed of mental frame transformations remains constant</w:t>
       </w:r>
-      <w:ins w:id="8" w:author="Victor Li" w:date="2022-07-27T08:34:00Z">
+      <w:ins w:id="7" w:author="Victor Li" w:date="2022-07-27T08:34:00Z">
         <w:r>
           <w:t>ly</w:t>
         </w:r>
@@ -1418,7 +1426,7 @@
       <w:r>
         <w:t>0</w:t>
       </w:r>
-      <w:ins w:id="9" w:author="Victor Li" w:date="2022-07-27T08:35:00Z">
+      <w:ins w:id="8" w:author="Victor Li" w:date="2022-07-27T08:35:00Z">
         <w:r>
           <w:t>°</w:t>
         </w:r>
@@ -6142,7 +6150,7 @@
           <w:szCs w:val="20"/>
         </w:rPr>
       </w:pPr>
-      <w:commentRangeStart w:id="10"/>
+      <w:commentRangeStart w:id="9"/>
       <w:r>
         <w:rPr>
           <w:b/>
@@ -6152,9 +6160,9 @@
         </w:rPr>
         <w:t>Table 2</w:t>
       </w:r>
-      <w:commentRangeEnd w:id="10"/>
-      <w:r>
-        <w:commentReference w:id="10"/>
+      <w:commentRangeEnd w:id="9"/>
+      <w:r>
+        <w:commentReference w:id="9"/>
       </w:r>
       <w:r>
         <w:rPr>
@@ -6248,8 +6256,8 @@
         </w:numPr>
         <w:ind w:hanging="720"/>
       </w:pPr>
-      <w:bookmarkStart w:id="11" w:name="_30j0zll" w:colFirst="0" w:colLast="0"/>
-      <w:bookmarkEnd w:id="11"/>
+      <w:bookmarkStart w:id="10" w:name="_30j0zll" w:colFirst="0" w:colLast="0"/>
+      <w:bookmarkEnd w:id="10"/>
       <w:r>
         <w:t xml:space="preserve">Faces </w:t>
       </w:r>
@@ -6304,7 +6312,7 @@
                     </pic:cNvPicPr>
                   </pic:nvPicPr>
                   <pic:blipFill>
-                    <a:blip r:embed="rId13">
+                    <a:blip r:embed="rId14">
                       <a:extLst>
                         <a:ext uri="{28A0092B-C50C-407E-A947-70E740481C1C}">
                           <a14:useLocalDpi xmlns:a14="http://schemas.microsoft.com/office/drawing/2010/main" val="0"/>
@@ -6356,10 +6364,10 @@
       <w:pPr>
         <w:pStyle w:val="Heading3"/>
       </w:pPr>
-      <w:bookmarkStart w:id="12" w:name="_1fob9te" w:colFirst="0" w:colLast="0"/>
-      <w:bookmarkStart w:id="13" w:name="_2et92p0" w:colFirst="0" w:colLast="0"/>
+      <w:bookmarkStart w:id="11" w:name="_1fob9te" w:colFirst="0" w:colLast="0"/>
+      <w:bookmarkStart w:id="12" w:name="_2et92p0" w:colFirst="0" w:colLast="0"/>
+      <w:bookmarkEnd w:id="11"/>
       <w:bookmarkEnd w:id="12"/>
-      <w:bookmarkEnd w:id="13"/>
       <w:r>
         <w:lastRenderedPageBreak/>
         <w:t>Unfamiliar Faces Rotation</w:t>
@@ -6432,27 +6440,27 @@
           <w:szCs w:val="20"/>
         </w:rPr>
       </w:pPr>
-      <w:bookmarkStart w:id="14" w:name="_59gvwox9ujfy" w:colFirst="0" w:colLast="0"/>
-      <w:bookmarkStart w:id="15" w:name="_35nkun2" w:colFirst="0" w:colLast="0"/>
+      <w:bookmarkStart w:id="13" w:name="_59gvwox9ujfy" w:colFirst="0" w:colLast="0"/>
+      <w:bookmarkStart w:id="14" w:name="_35nkun2" w:colFirst="0" w:colLast="0"/>
+      <w:bookmarkEnd w:id="13"/>
       <w:bookmarkEnd w:id="14"/>
+    </w:p>
+    <w:p>
+      <w:pPr>
+        <w:pStyle w:val="Heading2"/>
+      </w:pPr>
+      <w:bookmarkStart w:id="15" w:name="_1ksv4uv" w:colFirst="0" w:colLast="0"/>
       <w:bookmarkEnd w:id="15"/>
-    </w:p>
-    <w:p>
-      <w:pPr>
-        <w:pStyle w:val="Heading2"/>
-      </w:pPr>
-      <w:bookmarkStart w:id="16" w:name="_1ksv4uv" w:colFirst="0" w:colLast="0"/>
+      <w:r>
+        <w:t>2.3 Summary Comparison</w:t>
+      </w:r>
+    </w:p>
+    <w:p>
+      <w:pPr>
+        <w:pStyle w:val="Heading3"/>
+      </w:pPr>
+      <w:bookmarkStart w:id="16" w:name="_twig9rxz4gr7" w:colFirst="0" w:colLast="0"/>
       <w:bookmarkEnd w:id="16"/>
-      <w:r>
-        <w:t>2.3 Summary Comparison</w:t>
-      </w:r>
-    </w:p>
-    <w:p>
-      <w:pPr>
-        <w:pStyle w:val="Heading3"/>
-      </w:pPr>
-      <w:bookmarkStart w:id="17" w:name="_twig9rxz4gr7" w:colFirst="0" w:colLast="0"/>
-      <w:bookmarkEnd w:id="17"/>
       <w:r>
         <w:t>Comparison of Protocol Intercepts</w:t>
       </w:r>
@@ -6508,47 +6516,47 @@
         </w:numPr>
         <w:ind w:hanging="720"/>
       </w:pPr>
-      <w:bookmarkStart w:id="18" w:name="_4eauf8arre5h" w:colFirst="0" w:colLast="0"/>
+      <w:bookmarkStart w:id="17" w:name="_4eauf8arre5h" w:colFirst="0" w:colLast="0"/>
+      <w:bookmarkEnd w:id="17"/>
+      <w:r>
+        <w:t>Familiarity Affects Only Intrinsic Recall Time</w:t>
+      </w:r>
+    </w:p>
+    <w:p>
+      <w:pPr>
+        <w:ind w:firstLine="283"/>
+      </w:pPr>
+      <w:r>
+        <w:t xml:space="preserve">The effect of familiarity on face recognition was tested using the same gamified protocol used for Group D participants with familiar and famous faces. Familiarity decreased reaction time independently of the degree of rotation in all three axes, especially for famous faces. The intercepts for all axes decreased between 10 and 20 </w:t>
+      </w:r>
+      <w:proofErr w:type="spellStart"/>
+      <w:r>
+        <w:t>ms</w:t>
+      </w:r>
+      <w:proofErr w:type="spellEnd"/>
+      <w:r>
+        <w:t xml:space="preserve"> when the faces were familiarized through training. In contrast, participants responded faster to famous faces by approximately 35 </w:t>
+      </w:r>
+      <w:proofErr w:type="spellStart"/>
+      <w:r>
+        <w:t>ms.</w:t>
+      </w:r>
+      <w:proofErr w:type="spellEnd"/>
+      <w:r>
+        <w:t xml:space="preserve"> Nevertheless, slopes remained parallel between unfamiliar, familiar, and famous faces.</w:t>
+      </w:r>
+    </w:p>
+    <w:p>
+      <w:pPr>
+        <w:ind w:firstLine="283"/>
+      </w:pPr>
+    </w:p>
+    <w:p>
+      <w:pPr>
+        <w:pStyle w:val="Heading3"/>
+      </w:pPr>
+      <w:bookmarkStart w:id="18" w:name="_r9lrk5awwcuw" w:colFirst="0" w:colLast="0"/>
       <w:bookmarkEnd w:id="18"/>
-      <w:r>
-        <w:t>Familiarity Affects Only Intrinsic Recall Time</w:t>
-      </w:r>
-    </w:p>
-    <w:p>
-      <w:pPr>
-        <w:ind w:firstLine="283"/>
-      </w:pPr>
-      <w:r>
-        <w:t xml:space="preserve">The effect of familiarity on face recognition was tested using the same gamified protocol used for Group D participants with familiar and famous faces. Familiarity decreased reaction time independently of the degree of rotation in all three axes, especially for famous faces. The intercepts for all axes decreased between 10 and 20 </w:t>
-      </w:r>
-      <w:proofErr w:type="spellStart"/>
-      <w:r>
-        <w:t>ms</w:t>
-      </w:r>
-      <w:proofErr w:type="spellEnd"/>
-      <w:r>
-        <w:t xml:space="preserve"> when the faces were familiarized through training. In contrast, participants responded faster to famous faces by approximately 35 </w:t>
-      </w:r>
-      <w:proofErr w:type="spellStart"/>
-      <w:r>
-        <w:t>ms.</w:t>
-      </w:r>
-      <w:proofErr w:type="spellEnd"/>
-      <w:r>
-        <w:t xml:space="preserve"> Nevertheless, slopes remained parallel between unfamiliar, familiar, and famous faces.</w:t>
-      </w:r>
-    </w:p>
-    <w:p>
-      <w:pPr>
-        <w:ind w:firstLine="283"/>
-      </w:pPr>
-    </w:p>
-    <w:p>
-      <w:pPr>
-        <w:pStyle w:val="Heading3"/>
-      </w:pPr>
-      <w:bookmarkStart w:id="19" w:name="_r9lrk5awwcuw" w:colFirst="0" w:colLast="0"/>
-      <w:bookmarkEnd w:id="19"/>
       <w:r>
         <w:t>Comparison of Protocol Slopes</w:t>
       </w:r>
@@ -6627,7 +6635,7 @@
                     </pic:cNvPicPr>
                   </pic:nvPicPr>
                   <pic:blipFill>
-                    <a:blip r:embed="rId14"/>
+                    <a:blip r:embed="rId15"/>
                     <a:stretch>
                       <a:fillRect/>
                     </a:stretch>
@@ -6724,7 +6732,7 @@
                     </pic:cNvPicPr>
                   </pic:nvPicPr>
                   <pic:blipFill>
-                    <a:blip r:embed="rId15"/>
+                    <a:blip r:embed="rId16"/>
                     <a:stretch>
                       <a:fillRect/>
                     </a:stretch>
@@ -6776,8 +6784,8 @@
         </w:numPr>
         <w:ind w:hanging="360"/>
       </w:pPr>
-      <w:bookmarkStart w:id="20" w:name="_44sinio" w:colFirst="0" w:colLast="0"/>
-      <w:bookmarkEnd w:id="20"/>
+      <w:bookmarkStart w:id="19" w:name="_44sinio" w:colFirst="0" w:colLast="0"/>
+      <w:bookmarkEnd w:id="19"/>
       <w:r>
         <w:t>Discussion</w:t>
       </w:r>
@@ -7080,8 +7088,8 @@
         </w:numPr>
         <w:ind w:hanging="360"/>
       </w:pPr>
-      <w:bookmarkStart w:id="21" w:name="_2jxsxqh" w:colFirst="0" w:colLast="0"/>
-      <w:bookmarkEnd w:id="21"/>
+      <w:bookmarkStart w:id="20" w:name="_2jxsxqh" w:colFirst="0" w:colLast="0"/>
+      <w:bookmarkEnd w:id="20"/>
       <w:r>
         <w:t>Materials and Methods</w:t>
       </w:r>
@@ -7095,8 +7103,8 @@
         </w:numPr>
         <w:ind w:hanging="720"/>
       </w:pPr>
-      <w:bookmarkStart w:id="22" w:name="_z337ya" w:colFirst="0" w:colLast="0"/>
-      <w:bookmarkEnd w:id="22"/>
+      <w:bookmarkStart w:id="21" w:name="_z337ya" w:colFirst="0" w:colLast="0"/>
+      <w:bookmarkEnd w:id="21"/>
       <w:r>
         <w:t>Participants and Equipment</w:t>
       </w:r>
@@ -7224,7 +7232,7 @@
                               <pic:cNvPicPr preferRelativeResize="0"/>
                             </pic:nvPicPr>
                             <pic:blipFill rotWithShape="1">
-                              <a:blip r:embed="rId16">
+                              <a:blip r:embed="rId17">
                                 <a:alphaModFix/>
                               </a:blip>
                               <a:srcRect/>
@@ -7508,7 +7516,7 @@
                               <pic:cNvPicPr preferRelativeResize="0"/>
                             </pic:nvPicPr>
                             <pic:blipFill rotWithShape="1">
-                              <a:blip r:embed="rId17">
+                              <a:blip r:embed="rId18">
                                 <a:alphaModFix/>
                               </a:blip>
                               <a:srcRect/>
@@ -7944,7 +7952,7 @@
                       <o:lock v:ext="edit" aspectratio="t"/>
                     </v:shapetype>
                     <v:shape id="Shape 37" o:spid="_x0000_s1032" type="#_x0000_t75" style="position:absolute;left:28132;width:69895;height:56151;visibility:visible;mso-wrap-style:square" o:preferrelative="f" o:gfxdata="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">
-                      <v:imagedata r:id="rId18" o:title=""/>
+                      <v:imagedata r:id="rId19" o:title=""/>
                     </v:shape>
                     <v:rect id="Rectangle 25" o:spid="_x0000_s1033" style="position:absolute;left:53008;top:6982;width:9007;height:9356;visibility:visible;mso-wrap-style:square;v-text-anchor:top" o:gfxdata="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" filled="f" stroked="f">
                       <v:textbox inset="2.53958mm,1.2694mm,2.53958mm,1.2694mm">
@@ -8047,7 +8055,7 @@
                   </v:group>
                   <v:group id="Group 32" o:spid="_x0000_s1040" style="position:absolute;top:81;width:29174;height:20797" coordorigin=",81" coordsize="66400,47333" o:gfxdata="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">
                     <v:shape id="Shape 46" o:spid="_x0000_s1041" type="#_x0000_t75" style="position:absolute;top:1961;width:66400;height:45454;visibility:visible;mso-wrap-style:square" o:preferrelative="f" o:gfxdata="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">
-                      <v:imagedata r:id="rId19" o:title=""/>
+                      <v:imagedata r:id="rId20" o:title=""/>
                     </v:shape>
                     <v:shapetype id="_x0000_t5" coordsize="21600,21600" o:spt="5" adj="10800" path="m@0,l,21600r21600,xe">
                       <v:stroke joinstyle="miter"/>
@@ -8244,8 +8252,8 @@
           <w:szCs w:val="20"/>
         </w:rPr>
       </w:pPr>
-      <w:bookmarkStart w:id="23" w:name="_3j2qqm3" w:colFirst="0" w:colLast="0"/>
-      <w:bookmarkEnd w:id="23"/>
+      <w:bookmarkStart w:id="22" w:name="_3j2qqm3" w:colFirst="0" w:colLast="0"/>
+      <w:bookmarkEnd w:id="22"/>
       <w:r>
         <w:rPr>
           <w:b/>
@@ -8288,15 +8296,31 @@
         </w:numPr>
         <w:ind w:hanging="720"/>
       </w:pPr>
-      <w:bookmarkStart w:id="24" w:name="_1y810tw" w:colFirst="0" w:colLast="0"/>
-      <w:bookmarkEnd w:id="24"/>
+      <w:bookmarkStart w:id="23" w:name="_1y810tw" w:colFirst="0" w:colLast="0"/>
+      <w:bookmarkEnd w:id="23"/>
       <w:r>
         <w:t>Display Calibration and Reaction-Time Consistency</w:t>
       </w:r>
     </w:p>
     <w:p>
       <w:r>
-        <w:t>To ensure consistency across devices, remote participants ran a size and time calibration script to control figure display size and to account for monitor-delay parameters for the subsequent protocols. The size calibration determined the screen's length to pixel conversion factor by prompting participants to resize vertical bars, letters, and images to various sizes using a ruler. The time calibration determined the input lag by showing a Gabor pattern on screen through PsychoPy and prompting users to press a key while recording themselves with a high-speed camera. A plot of PsychoPy times vs. actual times from the recording was generated to determine the time delay at the y-intercept.</w:t>
+        <w:t xml:space="preserve">To ensure consistency across devices, remote participants ran a size and time calibration script to control figure display size and to account for monitor-delay parameters for the subsequent protocols. The size calibration determined the screen's length to pixel conversion factor by prompting participants to resize vertical bars, letters, and images to various sizes using a ruler. The time calibration determined the input lag by showing a Gabor pattern on screen through </w:t>
+      </w:r>
+      <w:proofErr w:type="spellStart"/>
+      <w:r>
+        <w:t>PsychoPy</w:t>
+      </w:r>
+      <w:proofErr w:type="spellEnd"/>
+      <w:r>
+        <w:t xml:space="preserve"> and prompting users to press a key while recording themselves with a high-speed camera. A plot of </w:t>
+      </w:r>
+      <w:proofErr w:type="spellStart"/>
+      <w:r>
+        <w:t>PsychoPy</w:t>
+      </w:r>
+      <w:proofErr w:type="spellEnd"/>
+      <w:r>
+        <w:t xml:space="preserve"> times vs. actual times from the recording was generated to determine the time delay at the y-intercept.</w:t>
       </w:r>
     </w:p>
     <w:p>
@@ -8308,18 +8332,18 @@
         </w:numPr>
         <w:ind w:hanging="720"/>
       </w:pPr>
-      <w:bookmarkStart w:id="25" w:name="_4i7ojhp" w:colFirst="0" w:colLast="0"/>
+      <w:bookmarkStart w:id="24" w:name="_4i7ojhp" w:colFirst="0" w:colLast="0"/>
+      <w:bookmarkEnd w:id="24"/>
+      <w:r>
+        <w:t>Stimuli Selection</w:t>
+      </w:r>
+    </w:p>
+    <w:p>
+      <w:pPr>
+        <w:pStyle w:val="Heading3"/>
+      </w:pPr>
+      <w:bookmarkStart w:id="25" w:name="_2xcytpi" w:colFirst="0" w:colLast="0"/>
       <w:bookmarkEnd w:id="25"/>
-      <w:r>
-        <w:t>Stimuli Selection</w:t>
-      </w:r>
-    </w:p>
-    <w:p>
-      <w:pPr>
-        <w:pStyle w:val="Heading3"/>
-      </w:pPr>
-      <w:bookmarkStart w:id="26" w:name="_2xcytpi" w:colFirst="0" w:colLast="0"/>
-      <w:bookmarkEnd w:id="26"/>
       <w:r>
         <w:t>Unfamiliar Faces</w:t>
       </w:r>
@@ -8373,8 +8397,8 @@
       </w:r>
     </w:p>
     <w:p>
-      <w:bookmarkStart w:id="27" w:name="_1ci93xb" w:colFirst="0" w:colLast="0"/>
-      <w:bookmarkEnd w:id="27"/>
+      <w:bookmarkStart w:id="26" w:name="_1ci93xb" w:colFirst="0" w:colLast="0"/>
+      <w:bookmarkEnd w:id="26"/>
       <w:r>
         <w:t>For group A, the roll, yaw, and pitch protocols each had a different set of faces. For groups B-D, the protocols featured the same three sets of faces to minimize the systematic effect of using different faces. To negate the effects of the participants learning and familiarizing themselves with the faces throughout the three protocols, participants were randomly assigned one of six permutations to run the face protocols. Stimuli images can be found in the repository linked in the Notes about Data and Authors section.</w:t>
       </w:r>
@@ -8406,8 +8430,8 @@
         </w:numPr>
         <w:ind w:hanging="720"/>
       </w:pPr>
-      <w:bookmarkStart w:id="28" w:name="_3whwml4" w:colFirst="0" w:colLast="0"/>
-      <w:bookmarkEnd w:id="28"/>
+      <w:bookmarkStart w:id="27" w:name="_3whwml4" w:colFirst="0" w:colLast="0"/>
+      <w:bookmarkEnd w:id="27"/>
       <w:r>
         <w:t>Experimental Procedures</w:t>
       </w:r>
@@ -8727,7 +8751,7 @@
                               <pic:cNvPicPr preferRelativeResize="0"/>
                             </pic:nvPicPr>
                             <pic:blipFill rotWithShape="1">
-                              <a:blip r:embed="rId20">
+                              <a:blip r:embed="rId21">
                                 <a:alphaModFix/>
                               </a:blip>
                               <a:srcRect/>
@@ -9447,7 +9471,7 @@
                       </v:textbox>
                     </v:rect>
                     <v:shape id="Shape 21" o:spid="_x0000_s1061" type="#_x0000_t75" alt="Speaker interface audio symbol - Free interface icons" style="position:absolute;left:28205;top:17710;width:1454;height:1453;visibility:visible;mso-wrap-style:square" o:preferrelative="f" o:gfxdata="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">
-                      <v:imagedata r:id="rId21" o:title="Speaker interface audio symbol - Free interface icons"/>
+                      <v:imagedata r:id="rId22" o:title="Speaker interface audio symbol - Free interface icons"/>
                     </v:shape>
                     <v:rect id="Rectangle 55" o:spid="_x0000_s1062" style="position:absolute;left:29366;top:15225;width:7792;height:2651;visibility:visible;mso-wrap-style:square;v-text-anchor:top" o:gfxdata="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" filled="f" stroked="f">
                       <v:textbox inset="2.53958mm,1.2694mm,2.53958mm,1.2694mm">
@@ -9744,8 +9768,8 @@
           <w:szCs w:val="28"/>
         </w:rPr>
       </w:pPr>
-      <w:bookmarkStart w:id="29" w:name="_2bn6wsx" w:colFirst="0" w:colLast="0"/>
-      <w:bookmarkEnd w:id="29"/>
+      <w:bookmarkStart w:id="28" w:name="_2bn6wsx" w:colFirst="0" w:colLast="0"/>
+      <w:bookmarkEnd w:id="28"/>
       <w:r>
         <w:rPr>
           <w:b/>
@@ -9781,38 +9805,38 @@
       <w:pPr>
         <w:pStyle w:val="Heading3"/>
       </w:pPr>
-      <w:bookmarkStart w:id="30" w:name="_qsh70q" w:colFirst="0" w:colLast="0"/>
+      <w:bookmarkStart w:id="29" w:name="_qsh70q" w:colFirst="0" w:colLast="0"/>
+      <w:bookmarkEnd w:id="29"/>
+      <w:r>
+        <w:t>Group B: Full 3-Choice Reaction Test</w:t>
+      </w:r>
+    </w:p>
+    <w:p>
+      <w:r>
+        <w:t>In the learning period, all three faces or characters were mapped to corresponding keys (v, b, or n). Participants were instructed to press a key before and after the corresponding stimulus appeared for 10 seconds. The learning period was repeated for a total of 20 seconds for each face. The practice periods consisted of 12 randomized trials with an equal probability of each stimulus appearing. For the full-length procedure, the testing periods consisted of 50 randomized trials with a shorter 6-trial practice period at the halfway mark. For the shortened procedure, training and practice periods were identical, but the testing periods consisted of 32 trials without an interim practice period. The same audio feedback was used as in the attractor-distractor test.</w:t>
+      </w:r>
+    </w:p>
+    <w:p>
+      <w:pPr>
+        <w:pStyle w:val="Heading3"/>
+      </w:pPr>
+      <w:bookmarkStart w:id="30" w:name="_3as4poj" w:colFirst="0" w:colLast="0"/>
       <w:bookmarkEnd w:id="30"/>
       <w:r>
-        <w:t>Group B: Full 3-Choice Reaction Test</w:t>
-      </w:r>
-    </w:p>
-    <w:p>
-      <w:r>
-        <w:t>In the learning period, all three faces or characters were mapped to corresponding keys (v, b, or n). Participants were instructed to press a key before and after the corresponding stimulus appeared for 10 seconds. The learning period was repeated for a total of 20 seconds for each face. The practice periods consisted of 12 randomized trials with an equal probability of each stimulus appearing. For the full-length procedure, the testing periods consisted of 50 randomized trials with a shorter 6-trial practice period at the halfway mark. For the shortened procedure, training and practice periods were identical, but the testing periods consisted of 32 trials without an interim practice period. The same audio feedback was used as in the attractor-distractor test.</w:t>
+        <w:t>Group C: Shortened 3-Choice Reaction Test</w:t>
+      </w:r>
+    </w:p>
+    <w:p>
+      <w:r>
+        <w:t>Training and practice periods were identical to the full 3-choice reaction test. The testing periods were shortened to 32 trials per set without an interim practice period. Additionally, all three protocols were taken within one hour in a preset random order with a 1–4-minute break between each protocol. The audio feedback was used in the attractor-distractor test.</w:t>
       </w:r>
     </w:p>
     <w:p>
       <w:pPr>
         <w:pStyle w:val="Heading3"/>
       </w:pPr>
-      <w:bookmarkStart w:id="31" w:name="_3as4poj" w:colFirst="0" w:colLast="0"/>
+      <w:bookmarkStart w:id="31" w:name="_1pxezwc" w:colFirst="0" w:colLast="0"/>
       <w:bookmarkEnd w:id="31"/>
-      <w:r>
-        <w:t>Group C: Shortened 3-Choice Reaction Test</w:t>
-      </w:r>
-    </w:p>
-    <w:p>
-      <w:r>
-        <w:t>Training and practice periods were identical to the full 3-choice reaction test. The testing periods were shortened to 32 trials per set without an interim practice period. Additionally, all three protocols were taken within one hour in a preset random order with a 1–4-minute break between each protocol. The audio feedback was used in the attractor-distractor test.</w:t>
-      </w:r>
-    </w:p>
-    <w:p>
-      <w:pPr>
-        <w:pStyle w:val="Heading3"/>
-      </w:pPr>
-      <w:bookmarkStart w:id="32" w:name="_1pxezwc" w:colFirst="0" w:colLast="0"/>
-      <w:bookmarkEnd w:id="32"/>
       <w:r>
         <w:lastRenderedPageBreak/>
         <w:t>Group D: Shortened 3-Choice Reaction Game</w:t>
@@ -10934,8 +10958,8 @@
           <w:szCs w:val="20"/>
         </w:rPr>
       </w:pPr>
-      <w:bookmarkStart w:id="33" w:name="_49x2ik5" w:colFirst="0" w:colLast="0"/>
-      <w:bookmarkEnd w:id="33"/>
+      <w:bookmarkStart w:id="32" w:name="_49x2ik5" w:colFirst="0" w:colLast="0"/>
+      <w:bookmarkEnd w:id="32"/>
       <w:r>
         <w:rPr>
           <w:b/>
@@ -10968,18 +10992,18 @@
       </w:r>
     </w:p>
     <w:p>
-      <w:bookmarkStart w:id="34" w:name="_2p2csry" w:colFirst="0" w:colLast="0"/>
+      <w:bookmarkStart w:id="33" w:name="_2p2csry" w:colFirst="0" w:colLast="0"/>
+      <w:bookmarkEnd w:id="33"/>
+      <w:r>
+        <w:t>Reaction time trial data were categorized by their stimulus heights, and further analysis was done within the data separated by each height.</w:t>
+      </w:r>
+    </w:p>
+    <w:p>
+      <w:pPr>
+        <w:pStyle w:val="Heading3"/>
+      </w:pPr>
+      <w:bookmarkStart w:id="34" w:name="_147n2zr" w:colFirst="0" w:colLast="0"/>
       <w:bookmarkEnd w:id="34"/>
-      <w:r>
-        <w:t>Reaction time trial data were categorized by their stimulus heights, and further analysis was done within the data separated by each height.</w:t>
-      </w:r>
-    </w:p>
-    <w:p>
-      <w:pPr>
-        <w:pStyle w:val="Heading3"/>
-      </w:pPr>
-      <w:bookmarkStart w:id="35" w:name="_147n2zr" w:colFirst="0" w:colLast="0"/>
-      <w:bookmarkEnd w:id="35"/>
       <w:r>
         <w:t>Error Analysis</w:t>
       </w:r>
@@ -11054,25 +11078,25 @@
       <w:pPr>
         <w:pStyle w:val="Heading3"/>
       </w:pPr>
-      <w:bookmarkStart w:id="36" w:name="3o7alnk" w:colFirst="0" w:colLast="0"/>
-      <w:bookmarkStart w:id="37" w:name="_23ckvvd" w:colFirst="0" w:colLast="0"/>
+      <w:bookmarkStart w:id="35" w:name="3o7alnk" w:colFirst="0" w:colLast="0"/>
+      <w:bookmarkStart w:id="36" w:name="_23ckvvd" w:colFirst="0" w:colLast="0"/>
+      <w:bookmarkEnd w:id="35"/>
       <w:bookmarkEnd w:id="36"/>
+      <w:r>
+        <w:t>Hypothesis Testing</w:t>
+      </w:r>
+    </w:p>
+    <w:p>
+      <w:r>
+        <w:t>To ensure that an attention shift occurred during each choice RT block, response accuracy was analyzed using a one sample t-test for a mean of one, with three being the number of available choices for each protocol. The test was performed for each stimulus height and a participant’s data was removed for a given height if the corresponding p-value was greater than 0.05.</w:t>
+      </w:r>
+    </w:p>
+    <w:p>
+      <w:pPr>
+        <w:pStyle w:val="Heading3"/>
+      </w:pPr>
+      <w:bookmarkStart w:id="37" w:name="_ihv636" w:colFirst="0" w:colLast="0"/>
       <w:bookmarkEnd w:id="37"/>
-      <w:r>
-        <w:t>Hypothesis Testing</w:t>
-      </w:r>
-    </w:p>
-    <w:p>
-      <w:r>
-        <w:t>To ensure that an attention shift occurred during each choice RT block, response accuracy was analyzed using a one sample t-test for a mean of one, with three being the number of available choices for each protocol. The test was performed for each stimulus height and a participant’s data was removed for a given height if the corresponding p-value was greater than 0.05.</w:t>
-      </w:r>
-    </w:p>
-    <w:p>
-      <w:pPr>
-        <w:pStyle w:val="Heading3"/>
-      </w:pPr>
-      <w:bookmarkStart w:id="38" w:name="_ihv636" w:colFirst="0" w:colLast="0"/>
-      <w:bookmarkEnd w:id="38"/>
       <w:r>
         <w:t>Normalization of average RT</w:t>
       </w:r>
@@ -11211,13 +11235,7 @@
                 <w:rPr>
                   <w:rFonts w:ascii="Cambria Math" w:eastAsia="Cambria Math" w:hAnsi="Cambria Math" w:cs="Cambria Math"/>
                 </w:rPr>
-                <m:t>j</m:t>
-              </m:r>
-              <m:r>
-                <w:rPr>
-                  <w:rFonts w:ascii="Cambria Math" w:eastAsia="Cambria Math" w:hAnsi="Cambria Math" w:cs="Cambria Math"/>
-                </w:rPr>
-                <m:t>=1</m:t>
+                <m:t>j=1</m:t>
               </m:r>
             </m:sub>
             <m:sup>
@@ -11275,25 +11293,7 @@
                 <w:rPr>
                   <w:rFonts w:ascii="Cambria Math" w:eastAsia="Cambria Math" w:hAnsi="Cambria Math" w:cs="Cambria Math"/>
                 </w:rPr>
-                <m:t>i</m:t>
-              </m:r>
-              <m:r>
-                <w:rPr>
-                  <w:rFonts w:ascii="Cambria Math" w:eastAsia="Cambria Math" w:hAnsi="Cambria Math" w:cs="Cambria Math"/>
-                </w:rPr>
-                <m:t xml:space="preserve">=1, </m:t>
-              </m:r>
-              <m:r>
-                <w:rPr>
-                  <w:rFonts w:ascii="Cambria Math" w:eastAsia="Cambria Math" w:hAnsi="Cambria Math" w:cs="Cambria Math"/>
-                </w:rPr>
-                <m:t>j</m:t>
-              </m:r>
-              <m:r>
-                <w:rPr>
-                  <w:rFonts w:ascii="Cambria Math" w:eastAsia="Cambria Math" w:hAnsi="Cambria Math" w:cs="Cambria Math"/>
-                </w:rPr>
-                <m:t>=1</m:t>
+                <m:t>i=1, j=1</m:t>
               </m:r>
             </m:sub>
             <m:sup>
@@ -11301,19 +11301,7 @@
                 <w:rPr>
                   <w:rFonts w:ascii="Cambria Math" w:eastAsia="Cambria Math" w:hAnsi="Cambria Math" w:cs="Cambria Math"/>
                 </w:rPr>
-                <m:t>N</m:t>
-              </m:r>
-              <m:r>
-                <w:rPr>
-                  <w:rFonts w:ascii="Cambria Math" w:eastAsia="Cambria Math" w:hAnsi="Cambria Math" w:cs="Cambria Math"/>
-                </w:rPr>
-                <m:t xml:space="preserve">, </m:t>
-              </m:r>
-              <m:r>
-                <w:rPr>
-                  <w:rFonts w:ascii="Cambria Math" w:eastAsia="Cambria Math" w:hAnsi="Cambria Math" w:cs="Cambria Math"/>
-                </w:rPr>
-                <m:t>M</m:t>
+                <m:t>N, M</m:t>
               </m:r>
             </m:sup>
             <m:e/>
@@ -11350,8 +11338,8 @@
       <w:pPr>
         <w:pStyle w:val="Heading3"/>
       </w:pPr>
-      <w:bookmarkStart w:id="39" w:name="_32hioqz" w:colFirst="0" w:colLast="0"/>
-      <w:bookmarkEnd w:id="39"/>
+      <w:bookmarkStart w:id="38" w:name="_32hioqz" w:colFirst="0" w:colLast="0"/>
+      <w:bookmarkEnd w:id="38"/>
       <w:r>
         <w:t>Line of best fit and correlation coefficient (χ</w:t>
       </w:r>
@@ -11725,13 +11713,7 @@
                 <w:rPr>
                   <w:rFonts w:ascii="Cambria Math" w:eastAsia="Cambria Math" w:hAnsi="Cambria Math" w:cs="Cambria Math"/>
                 </w:rPr>
-                <m:t>re</m:t>
-              </m:r>
-              <m:r>
-                <w:rPr>
-                  <w:rFonts w:ascii="Cambria Math" w:eastAsia="Cambria Math" w:hAnsi="Cambria Math" w:cs="Cambria Math"/>
-                </w:rPr>
-                <m:t>d</m:t>
+                <m:t>red</m:t>
               </m:r>
             </m:sub>
             <m:sup>
@@ -11814,8 +11796,8 @@
       <w:pPr>
         <w:pStyle w:val="Heading1"/>
       </w:pPr>
-      <w:bookmarkStart w:id="40" w:name="_1hmsyys" w:colFirst="0" w:colLast="0"/>
-      <w:bookmarkEnd w:id="40"/>
+      <w:bookmarkStart w:id="39" w:name="_1hmsyys" w:colFirst="0" w:colLast="0"/>
+      <w:bookmarkEnd w:id="39"/>
       <w:r>
         <w:lastRenderedPageBreak/>
         <w:t>Notes about Data and Authors</w:t>
@@ -11841,8 +11823,8 @@
           <w:szCs w:val="28"/>
         </w:rPr>
       </w:pPr>
-      <w:bookmarkStart w:id="41" w:name="_41mghml" w:colFirst="0" w:colLast="0"/>
-      <w:bookmarkEnd w:id="41"/>
+      <w:bookmarkStart w:id="40" w:name="_41mghml" w:colFirst="0" w:colLast="0"/>
+      <w:bookmarkEnd w:id="40"/>
       <w:r>
         <w:rPr>
           <w:b/>
@@ -11857,7 +11839,7 @@
       <w:r>
         <w:t xml:space="preserve">The experimental data, stimuli, and code to calibrate the monitors/TVs, analyze data, and run the experiments can be found at </w:t>
       </w:r>
-      <w:hyperlink r:id="rId22">
+      <w:hyperlink r:id="rId23">
         <w:r>
           <w:rPr>
             <w:color w:val="1155CC"/>
@@ -11890,8 +11872,8 @@
           <w:szCs w:val="28"/>
         </w:rPr>
       </w:pPr>
-      <w:bookmarkStart w:id="42" w:name="_2grqrue" w:colFirst="0" w:colLast="0"/>
-      <w:bookmarkEnd w:id="42"/>
+      <w:bookmarkStart w:id="41" w:name="_2grqrue" w:colFirst="0" w:colLast="0"/>
+      <w:bookmarkEnd w:id="41"/>
       <w:r>
         <w:rPr>
           <w:b/>
@@ -11927,8 +11909,8 @@
           <w:szCs w:val="28"/>
         </w:rPr>
       </w:pPr>
-      <w:bookmarkStart w:id="43" w:name="_vx1227" w:colFirst="0" w:colLast="0"/>
-      <w:bookmarkEnd w:id="43"/>
+      <w:bookmarkStart w:id="42" w:name="_vx1227" w:colFirst="0" w:colLast="0"/>
+      <w:bookmarkEnd w:id="42"/>
       <w:r>
         <w:rPr>
           <w:b/>
@@ -11963,8 +11945,8 @@
           <w:szCs w:val="28"/>
         </w:rPr>
       </w:pPr>
-      <w:bookmarkStart w:id="44" w:name="_3fwokq0" w:colFirst="0" w:colLast="0"/>
-      <w:bookmarkEnd w:id="44"/>
+      <w:bookmarkStart w:id="43" w:name="_3fwokq0" w:colFirst="0" w:colLast="0"/>
+      <w:bookmarkEnd w:id="43"/>
       <w:r>
         <w:rPr>
           <w:b/>
@@ -11979,26 +11961,34 @@
       <w:r>
         <w:t xml:space="preserve">KA developed the concept and supervised the project. C.L., S.P., C.M., B.T., H.S., E.B., S.N, J.C., J.T, A.C., A.Z., D.W., N.C., E.L., G.K., E.O., F.W., A.Y., A.N., K.W., and P.W. wrote the manuscript. The research was conducted by </w:t>
       </w:r>
-      <w:ins w:id="45" w:author="Daniel Beneda" w:date="2022-07-26T19:41:00Z">
+      <w:ins w:id="44" w:author="Daniel Beneda" w:date="2022-07-26T19:41:00Z">
         <w:r>
           <w:t xml:space="preserve">three </w:t>
         </w:r>
       </w:ins>
-      <w:del w:id="46" w:author="Daniel Beneda" w:date="2022-07-26T19:41:00Z">
+      <w:del w:id="45" w:author="Daniel Beneda" w:date="2022-07-26T19:41:00Z">
         <w:r>
           <w:delText xml:space="preserve">two </w:delText>
         </w:r>
       </w:del>
       <w:r>
-        <w:t>groups. In the "senior" group, N.C., B.T., E.M., E.L., S.N., F.W., A.Y., P.W., T.M., U.A., C.M., G.K., A.N., E.O., K.W., M.M., A.L., and L.S. designed and conducted initial experiments for experimental Group A. The "new" group, comprised of C.L., N.C., J.C., S.P., B.T., D.W., A.Z., J.T., A.C., E.B., and H.S., redesigned the experiments with the help of B.T and P.G. and conducted experiments as operators for groups B, C, and D. The “familiar” group, D.B., V.L., N.J., J.W., and Y.L., redesigned the experiments to include varying degrees of familiarity with the stimulus images. D.E. managed IRB approval and participant recruitment, and D.E., J.C., and new group members set up hardware for external data taking. B.T, P.W., T.M., and C.L. created PsychoPy and MATLAB scripts. P.G. and N.C. created stimulus images for the senior group, and N.C., C.L., J.C. and A.Z., selected and created stimuli for the new group. N.C., B.T., E.L., S.N., E.O., U.A., and P.W. performed statistical analysis for the senior group, and C.L., S.P., J.T., A.C., and D.W. performed final statistical analysis and figure generation. N.C., E.L., S.N., F.W., and A.Y. coordinated the senior group process, and C.L., J.C., S.P., and D.W. coordinated the new group progress. K.A. and B.T. supervised the work, and K.A. and A.B. finalized the manuscript. All authors have looked at and approved the manuscript.</w:t>
+        <w:t xml:space="preserve">groups. In the "senior" group, N.C., B.T., E.M., E.L., S.N., F.W., A.Y., P.W., T.M., U.A., C.M., G.K., A.N., E.O., K.W., M.M., A.L., and L.S. designed and conducted initial experiments for experimental Group A. The "new" group, comprised of C.L., N.C., J.C., S.P., B.T., D.W., A.Z., J.T., A.C., E.B., and H.S., redesigned the experiments with the help of B.T and P.G. and conducted experiments as operators for groups B, C, and D. The “familiar” group, D.B., V.L., N.J., J.W., and Y.L., redesigned the experiments to include varying degrees of familiarity with the stimulus images. D.E. managed IRB approval and participant recruitment, and D.E., J.C., and new group members set up hardware for external data taking. B.T, P.W., T.M., and C.L. created </w:t>
+      </w:r>
+      <w:proofErr w:type="spellStart"/>
+      <w:r>
+        <w:t>PsychoPy</w:t>
+      </w:r>
+      <w:proofErr w:type="spellEnd"/>
+      <w:r>
+        <w:t xml:space="preserve"> and MATLAB scripts. P.G. and N.C. created stimulus images for the senior group, and N.C., C.L., J.C. and A.Z., selected and created stimuli for the new group. N.C., B.T., E.L., S.N., E.O., U.A., and P.W. performed statistical analysis for the senior group, and C.L., S.P., J.T., A.C., and D.W. performed final statistical analysis and figure generation. N.C., E.L., S.N., F.W., and A.Y. coordinated the senior group process, and C.L., J.C., S.P., and D.W. coordinated the new group progress. K.A. and B.T. supervised the work, and K.A. and A.B. finalized the manuscript. All authors have looked at and approved the manuscript.</w:t>
       </w:r>
     </w:p>
     <w:p>
       <w:pPr>
         <w:pStyle w:val="Heading1"/>
       </w:pPr>
-      <w:bookmarkStart w:id="47" w:name="_1v1yuxt" w:colFirst="0" w:colLast="0"/>
-      <w:bookmarkEnd w:id="47"/>
+      <w:bookmarkStart w:id="46" w:name="_1v1yuxt" w:colFirst="0" w:colLast="0"/>
+      <w:bookmarkEnd w:id="46"/>
       <w:r>
         <w:t>References</w:t>
       </w:r>
@@ -13313,7 +13303,7 @@
         </w:rPr>
         <w:t xml:space="preserve">(3), 400–435. </w:t>
       </w:r>
-      <w:hyperlink r:id="rId23">
+      <w:hyperlink r:id="rId24">
         <w:r>
           <w:rPr>
             <w:color w:val="1155CC"/>
@@ -13909,7 +13899,7 @@
                     </pic:cNvPicPr>
                   </pic:nvPicPr>
                   <pic:blipFill>
-                    <a:blip r:embed="rId24">
+                    <a:blip r:embed="rId25">
                       <a:extLst>
                         <a:ext uri="{28A0092B-C50C-407E-A947-70E740481C1C}">
                           <a14:useLocalDpi xmlns:a14="http://schemas.microsoft.com/office/drawing/2010/main" val="0"/>
@@ -13965,8 +13955,8 @@
       <w:pPr>
         <w:pStyle w:val="Heading3"/>
       </w:pPr>
-      <w:bookmarkStart w:id="48" w:name="_4d34og8" w:colFirst="0" w:colLast="0"/>
-      <w:bookmarkEnd w:id="48"/>
+      <w:bookmarkStart w:id="47" w:name="_4d34og8" w:colFirst="0" w:colLast="0"/>
+      <w:bookmarkEnd w:id="47"/>
       <w:r>
         <w:t>Internal Group A</w:t>
       </w:r>
@@ -13984,38 +13974,38 @@
       <w:pPr>
         <w:pStyle w:val="Heading3"/>
       </w:pPr>
-      <w:bookmarkStart w:id="49" w:name="_2s8eyo1" w:colFirst="0" w:colLast="0"/>
+      <w:bookmarkStart w:id="48" w:name="_2s8eyo1" w:colFirst="0" w:colLast="0"/>
+      <w:bookmarkEnd w:id="48"/>
+      <w:r>
+        <w:t>Internal Group B</w:t>
+      </w:r>
+    </w:p>
+    <w:p>
+      <w:r>
+        <w:t>Internal Group B took reaction time data through 3-choice reaction time tests. As with group A, face data gamma distribution modes supported linear predictions for Roll and Yaw, while the mode for Pitch was higher. Both roll (n = 15) and yaw (n = 15) were slightly asymmetric with steeper negative slopes than positive slopes. Pitch (n = 15) was asymmetric in the opposite direction, with a steeper positive slope than the negative slope. Nonetheless, groups A and B agreed with Roll being the least steep and Pitch being the steepest. Roll had the strongest linear prediction with a reduced chi-square near one while Yaw and Pitch had large error bars at larger rotation angles due to a subset of participants having nonlinear relations between the reaction time and rotation or variation in linear slope between participants, leading to small reduced-chi-squares.</w:t>
+      </w:r>
+    </w:p>
+    <w:p>
+      <w:pPr>
+        <w:pStyle w:val="Heading3"/>
+      </w:pPr>
+      <w:bookmarkStart w:id="49" w:name="_17dp8vu" w:colFirst="0" w:colLast="0"/>
       <w:bookmarkEnd w:id="49"/>
       <w:r>
-        <w:t>Internal Group B</w:t>
-      </w:r>
-    </w:p>
-    <w:p>
-      <w:r>
-        <w:t>Internal Group B took reaction time data through 3-choice reaction time tests. As with group A, face data gamma distribution modes supported linear predictions for Roll and Yaw, while the mode for Pitch was higher. Both roll (n = 15) and yaw (n = 15) were slightly asymmetric with steeper negative slopes than positive slopes. Pitch (n = 15) was asymmetric in the opposite direction, with a steeper positive slope than the negative slope. Nonetheless, groups A and B agreed with Roll being the least steep and Pitch being the steepest. Roll had the strongest linear prediction with a reduced chi-square near one while Yaw and Pitch had large error bars at larger rotation angles due to a subset of participants having nonlinear relations between the reaction time and rotation or variation in linear slope between participants, leading to small reduced-chi-squares.</w:t>
+        <w:t>External Group C</w:t>
+      </w:r>
+    </w:p>
+    <w:p>
+      <w:r>
+        <w:t>External Group C took reaction time data for only faces through shortened 3-choice reaction time tests. Gamma distribution modes supported linear predictions for all three protocols. Roll (n = 13) was symmetric and had the least steep slope. Like group B, yaw (n = 13) was slightly asymmetric with a steeper negative slope than the positive slope, and Pitch (n = 13) had the steepest slopes, which were asymmetric with a steeper positive slope than the negative slope. Except for data at -120°, roll had reasonable error bars and small reduced chi-squares, indicating a strong linear fit. On the other hand, yaw and pitch had very large error bars due to variation in slopes between participants, leading to decreased reduced chi-squares. Pitch appeared linear, but yaw appeared to curve upward from the linear prediction at larger rotations.</w:t>
       </w:r>
     </w:p>
     <w:p>
       <w:pPr>
         <w:pStyle w:val="Heading3"/>
       </w:pPr>
-      <w:bookmarkStart w:id="50" w:name="_17dp8vu" w:colFirst="0" w:colLast="0"/>
+      <w:bookmarkStart w:id="50" w:name="_3rdcrjn" w:colFirst="0" w:colLast="0"/>
       <w:bookmarkEnd w:id="50"/>
-      <w:r>
-        <w:t>External Group C</w:t>
-      </w:r>
-    </w:p>
-    <w:p>
-      <w:r>
-        <w:t>External Group C took reaction time data for only faces through shortened 3-choice reaction time tests. Gamma distribution modes supported linear predictions for all three protocols. Roll (n = 13) was symmetric and had the least steep slope. Like group B, yaw (n = 13) was slightly asymmetric with a steeper negative slope than the positive slope, and Pitch (n = 13) had the steepest slopes, which were asymmetric with a steeper positive slope than the negative slope. Except for data at -120°, roll had reasonable error bars and small reduced chi-squares, indicating a strong linear fit. On the other hand, yaw and pitch had very large error bars due to variation in slopes between participants, leading to decreased reduced chi-squares. Pitch appeared linear, but yaw appeared to curve upward from the linear prediction at larger rotations.</w:t>
-      </w:r>
-    </w:p>
-    <w:p>
-      <w:pPr>
-        <w:pStyle w:val="Heading3"/>
-      </w:pPr>
-      <w:bookmarkStart w:id="51" w:name="_3rdcrjn" w:colFirst="0" w:colLast="0"/>
-      <w:bookmarkEnd w:id="51"/>
       <w:r>
         <w:t>External Group D</w:t>
       </w:r>
@@ -14047,8 +14037,8 @@
         <w:pStyle w:val="Heading2"/>
         <w:ind w:firstLine="0"/>
       </w:pPr>
-      <w:bookmarkStart w:id="52" w:name="_2agzj97hozr3" w:colFirst="0" w:colLast="0"/>
-      <w:bookmarkEnd w:id="52"/>
+      <w:bookmarkStart w:id="51" w:name="_2agzj97hozr3" w:colFirst="0" w:colLast="0"/>
+      <w:bookmarkEnd w:id="51"/>
       <w:r>
         <w:lastRenderedPageBreak/>
         <w:t>2.2 Language Recognition</w:t>
@@ -14060,9 +14050,9 @@
       </w:pPr>
     </w:p>
     <w:sectPr>
-      <w:headerReference w:type="default" r:id="rId25"/>
-      <w:footerReference w:type="default" r:id="rId26"/>
-      <w:footerReference w:type="first" r:id="rId27"/>
+      <w:headerReference w:type="default" r:id="rId26"/>
+      <w:footerReference w:type="default" r:id="rId27"/>
+      <w:footerReference w:type="first" r:id="rId28"/>
       <w:pgSz w:w="12240" w:h="15840"/>
       <w:pgMar w:top="1440" w:right="1440" w:bottom="1440" w:left="1440" w:header="720" w:footer="720" w:gutter="0"/>
       <w:pgNumType w:start="1"/>
@@ -14074,24 +14064,7 @@
 
 <file path=word/comments.xml><?xml version="1.0" encoding="utf-8"?>
 <w:comments xmlns:wpc="http://schemas.microsoft.com/office/word/2010/wordprocessingCanvas" xmlns:cx="http://schemas.microsoft.com/office/drawing/2014/chartex" xmlns:cx1="http://schemas.microsoft.com/office/drawing/2015/9/8/chartex" xmlns:cx2="http://schemas.microsoft.com/office/drawing/2015/10/21/chartex" xmlns:cx3="http://schemas.microsoft.com/office/drawing/2016/5/9/chartex" xmlns:cx4="http://schemas.microsoft.com/office/drawing/2016/5/10/chartex" xmlns:cx5="http://schemas.microsoft.com/office/drawing/2016/5/11/chartex" xmlns:cx6="http://schemas.microsoft.com/office/drawing/2016/5/12/chartex" xmlns:cx7="http://schemas.microsoft.com/office/drawing/2016/5/13/chartex" xmlns:cx8="http://schemas.microsoft.com/office/drawing/2016/5/14/chartex" xmlns:mc="http://schemas.openxmlformats.org/markup-compatibility/2006" xmlns:aink="http://schemas.microsoft.com/office/drawing/2016/ink" xmlns:am3d="http://schemas.microsoft.com/office/drawing/2017/model3d" xmlns:o="urn:schemas-microsoft-com:office:office" xmlns:oel="http://schemas.microsoft.com/office/2019/extlst" xmlns:r="http://schemas.openxmlformats.org/officeDocument/2006/relationships" xmlns:m="http://schemas.openxmlformats.org/officeDocument/2006/math" xmlns:v="urn:schemas-microsoft-com:vml" xmlns:wp14="http://schemas.microsoft.com/office/word/2010/wordprocessingDrawing" xmlns:wp="http://schemas.openxmlformats.org/drawingml/2006/wordprocessingDrawing" xmlns:w10="urn:schemas-microsoft-com:office:word" xmlns:w="http://schemas.openxmlformats.org/wordprocessingml/2006/main" xmlns:w14="http://schemas.microsoft.com/office/word/2010/wordml" xmlns:w15="http://schemas.microsoft.com/office/word/2012/wordml" xmlns:w16cex="http://schemas.microsoft.com/office/word/2018/wordml/cex" xmlns:w16cid="http://schemas.microsoft.com/office/word/2016/wordml/cid" xmlns:w16="http://schemas.microsoft.com/office/word/2018/wordml" xmlns:w16sdtdh="http://schemas.microsoft.com/office/word/2020/wordml/sdtdatahash" xmlns:w16se="http://schemas.microsoft.com/office/word/2015/wordml/symex" xmlns:wpg="http://schemas.microsoft.com/office/word/2010/wordprocessingGroup" xmlns:wpi="http://schemas.microsoft.com/office/word/2010/wordprocessingInk" xmlns:wne="http://schemas.microsoft.com/office/word/2006/wordml" xmlns:wps="http://schemas.microsoft.com/office/word/2010/wordprocessingShape" mc:Ignorable="w14 w15 w16se w16cid w16 w16cex w16sdtdh wp14">
-  <w:comment w:id="0" w:author="Daniel Beneda" w:date="2022-10-10T13:28:00Z" w:initials="DB">
-    <w:p>
-      <w:pPr>
-        <w:pStyle w:val="CommentText"/>
-        <w:jc w:val="left"/>
-      </w:pPr>
-      <w:r>
-        <w:rPr>
-          <w:rStyle w:val="CommentReference"/>
-        </w:rPr>
-        <w:annotationRef/>
-      </w:r>
-      <w:r>
-        <w:t>Include in the list above. I don’t know what needs to be done on the back end with orcids</w:t>
-      </w:r>
-    </w:p>
-  </w:comment>
-  <w:comment w:id="1" w:author="Victor Li" w:date="2022-07-27T09:01:00Z" w:initials="">
+  <w:comment w:id="0" w:author="Victor Li" w:date="2022-07-27T09:01:00Z" w:initials="">
     <w:p>
       <w:pPr>
         <w:widowControl w:val="0"/>
@@ -14119,7 +14092,7 @@
       </w:r>
     </w:p>
   </w:comment>
-  <w:comment w:id="2" w:author="Victor Li" w:date="2022-07-13T06:20:00Z" w:initials="">
+  <w:comment w:id="1" w:author="Victor Li" w:date="2022-07-13T06:20:00Z" w:initials="">
     <w:p>
       <w:pPr>
         <w:widowControl w:val="0"/>
@@ -14147,7 +14120,7 @@
       </w:r>
     </w:p>
   </w:comment>
-  <w:comment w:id="3" w:author="Daniel Beneda" w:date="2022-07-16T22:58:00Z" w:initials="">
+  <w:comment w:id="2" w:author="Daniel Beneda" w:date="2022-07-16T22:58:00Z" w:initials="">
     <w:p>
       <w:pPr>
         <w:widowControl w:val="0"/>
@@ -14175,7 +14148,7 @@
       </w:r>
     </w:p>
   </w:comment>
-  <w:comment w:id="4" w:author="Minh Le" w:date="2022-07-25T17:42:00Z" w:initials="">
+  <w:comment w:id="3" w:author="Minh Le" w:date="2022-07-25T17:42:00Z" w:initials="">
     <w:p>
       <w:pPr>
         <w:widowControl w:val="0"/>
@@ -14203,7 +14176,7 @@
       </w:r>
     </w:p>
   </w:comment>
-  <w:comment w:id="5" w:author="Victor Li" w:date="2022-07-27T08:32:00Z" w:initials="">
+  <w:comment w:id="4" w:author="Victor Li" w:date="2022-07-27T08:32:00Z" w:initials="">
     <w:p>
       <w:pPr>
         <w:widowControl w:val="0"/>
@@ -14231,7 +14204,7 @@
       </w:r>
     </w:p>
   </w:comment>
-  <w:comment w:id="6" w:author="Minh Le" w:date="2022-07-25T17:44:00Z" w:initials="">
+  <w:comment w:id="5" w:author="Minh Le" w:date="2022-07-25T17:44:00Z" w:initials="">
     <w:p>
       <w:pPr>
         <w:widowControl w:val="0"/>
@@ -14259,7 +14232,7 @@
       </w:r>
     </w:p>
   </w:comment>
-  <w:comment w:id="10" w:author="Minh Le" w:date="2022-08-02T18:55:00Z" w:initials="">
+  <w:comment w:id="9" w:author="Minh Le" w:date="2022-08-02T18:55:00Z" w:initials="">
     <w:p>
       <w:pPr>
         <w:widowControl w:val="0"/>
@@ -14292,7 +14265,6 @@
 
 <file path=word/commentsExtended.xml><?xml version="1.0" encoding="utf-8"?>
 <w15:commentsEx xmlns:wpc="http://schemas.microsoft.com/office/word/2010/wordprocessingCanvas" xmlns:cx="http://schemas.microsoft.com/office/drawing/2014/chartex" xmlns:cx1="http://schemas.microsoft.com/office/drawing/2015/9/8/chartex" xmlns:cx2="http://schemas.microsoft.com/office/drawing/2015/10/21/chartex" xmlns:cx3="http://schemas.microsoft.com/office/drawing/2016/5/9/chartex" xmlns:cx4="http://schemas.microsoft.com/office/drawing/2016/5/10/chartex" xmlns:cx5="http://schemas.microsoft.com/office/drawing/2016/5/11/chartex" xmlns:cx6="http://schemas.microsoft.com/office/drawing/2016/5/12/chartex" xmlns:cx7="http://schemas.microsoft.com/office/drawing/2016/5/13/chartex" xmlns:cx8="http://schemas.microsoft.com/office/drawing/2016/5/14/chartex" xmlns:mc="http://schemas.openxmlformats.org/markup-compatibility/2006" xmlns:aink="http://schemas.microsoft.com/office/drawing/2016/ink" xmlns:am3d="http://schemas.microsoft.com/office/drawing/2017/model3d" xmlns:o="urn:schemas-microsoft-com:office:office" xmlns:oel="http://schemas.microsoft.com/office/2019/extlst" xmlns:r="http://schemas.openxmlformats.org/officeDocument/2006/relationships" xmlns:m="http://schemas.openxmlformats.org/officeDocument/2006/math" xmlns:v="urn:schemas-microsoft-com:vml" xmlns:wp14="http://schemas.microsoft.com/office/word/2010/wordprocessingDrawing" xmlns:wp="http://schemas.openxmlformats.org/drawingml/2006/wordprocessingDrawing" xmlns:w10="urn:schemas-microsoft-com:office:word" xmlns:w="http://schemas.openxmlformats.org/wordprocessingml/2006/main" xmlns:w14="http://schemas.microsoft.com/office/word/2010/wordml" xmlns:w15="http://schemas.microsoft.com/office/word/2012/wordml" xmlns:w16cex="http://schemas.microsoft.com/office/word/2018/wordml/cex" xmlns:w16cid="http://schemas.microsoft.com/office/word/2016/wordml/cid" xmlns:w16="http://schemas.microsoft.com/office/word/2018/wordml" xmlns:w16sdtdh="http://schemas.microsoft.com/office/word/2020/wordml/sdtdatahash" xmlns:w16se="http://schemas.microsoft.com/office/word/2015/wordml/symex" xmlns:wpg="http://schemas.microsoft.com/office/word/2010/wordprocessingGroup" xmlns:wpi="http://schemas.microsoft.com/office/word/2010/wordprocessingInk" xmlns:wne="http://schemas.microsoft.com/office/word/2006/wordml" xmlns:wps="http://schemas.microsoft.com/office/word/2010/wordprocessingShape" mc:Ignorable="w14 w15 w16se w16cid w16 w16cex w16sdtdh wp14">
-  <w15:commentEx w15:paraId="21B9CE41" w15:done="0"/>
   <w15:commentEx w15:paraId="6C3B7F05" w15:done="0"/>
   <w15:commentEx w15:paraId="6C3B7F06" w15:done="0"/>
   <w15:commentEx w15:paraId="6C3B7F07" w15:done="0"/>
@@ -14303,15 +14275,8 @@
 </w15:commentsEx>
 </file>
 
-<file path=word/commentsExtensible.xml><?xml version="1.0" encoding="utf-8"?>
-<w16cex:commentsExtensible xmlns:wpc="http://schemas.microsoft.com/office/word/2010/wordprocessingCanvas" xmlns:cx="http://schemas.microsoft.com/office/drawing/2014/chartex" xmlns:cx1="http://schemas.microsoft.com/office/drawing/2015/9/8/chartex" xmlns:cx2="http://schemas.microsoft.com/office/drawing/2015/10/21/chartex" xmlns:cx3="http://schemas.microsoft.com/office/drawing/2016/5/9/chartex" xmlns:cx4="http://schemas.microsoft.com/office/drawing/2016/5/10/chartex" xmlns:cx5="http://schemas.microsoft.com/office/drawing/2016/5/11/chartex" xmlns:cx6="http://schemas.microsoft.com/office/drawing/2016/5/12/chartex" xmlns:cx7="http://schemas.microsoft.com/office/drawing/2016/5/13/chartex" xmlns:cx8="http://schemas.microsoft.com/office/drawing/2016/5/14/chartex" xmlns:mc="http://schemas.openxmlformats.org/markup-compatibility/2006" xmlns:aink="http://schemas.microsoft.com/office/drawing/2016/ink" xmlns:am3d="http://schemas.microsoft.com/office/drawing/2017/model3d" xmlns:o="urn:schemas-microsoft-com:office:office" xmlns:oel="http://schemas.microsoft.com/office/2019/extlst" xmlns:r="http://schemas.openxmlformats.org/officeDocument/2006/relationships" xmlns:m="http://schemas.openxmlformats.org/officeDocument/2006/math" xmlns:v="urn:schemas-microsoft-com:vml" xmlns:wp14="http://schemas.microsoft.com/office/word/2010/wordprocessingDrawing" xmlns:wp="http://schemas.openxmlformats.org/drawingml/2006/wordprocessingDrawing" xmlns:w10="urn:schemas-microsoft-com:office:word" xmlns:w="http://schemas.openxmlformats.org/wordprocessingml/2006/main" xmlns:w14="http://schemas.microsoft.com/office/word/2010/wordml" xmlns:w15="http://schemas.microsoft.com/office/word/2012/wordml" xmlns:w16cex="http://schemas.microsoft.com/office/word/2018/wordml/cex" xmlns:w16cid="http://schemas.microsoft.com/office/word/2016/wordml/cid" xmlns:w16="http://schemas.microsoft.com/office/word/2018/wordml" xmlns:w16sdtdh="http://schemas.microsoft.com/office/word/2020/wordml/sdtdatahash" xmlns:w16se="http://schemas.microsoft.com/office/word/2015/wordml/symex" xmlns:wpg="http://schemas.microsoft.com/office/word/2010/wordprocessingGroup" xmlns:wpi="http://schemas.microsoft.com/office/word/2010/wordprocessingInk" xmlns:wne="http://schemas.microsoft.com/office/word/2006/wordml" xmlns:wps="http://schemas.microsoft.com/office/word/2010/wordprocessingShape" mc:Ignorable="w14 w15 w16se w16cid w16 w16cex w16sdtdh wp14">
-  <w16cex:commentExtensible w16cex:durableId="26EE9C61" w16cex:dateUtc="2022-10-10T20:28:00Z"/>
-</w16cex:commentsExtensible>
-</file>
-
 <file path=word/commentsIds.xml><?xml version="1.0" encoding="utf-8"?>
 <w16cid:commentsIds xmlns:wpc="http://schemas.microsoft.com/office/word/2010/wordprocessingCanvas" xmlns:cx="http://schemas.microsoft.com/office/drawing/2014/chartex" xmlns:cx1="http://schemas.microsoft.com/office/drawing/2015/9/8/chartex" xmlns:cx2="http://schemas.microsoft.com/office/drawing/2015/10/21/chartex" xmlns:cx3="http://schemas.microsoft.com/office/drawing/2016/5/9/chartex" xmlns:cx4="http://schemas.microsoft.com/office/drawing/2016/5/10/chartex" xmlns:cx5="http://schemas.microsoft.com/office/drawing/2016/5/11/chartex" xmlns:cx6="http://schemas.microsoft.com/office/drawing/2016/5/12/chartex" xmlns:cx7="http://schemas.microsoft.com/office/drawing/2016/5/13/chartex" xmlns:cx8="http://schemas.microsoft.com/office/drawing/2016/5/14/chartex" xmlns:mc="http://schemas.openxmlformats.org/markup-compatibility/2006" xmlns:aink="http://schemas.microsoft.com/office/drawing/2016/ink" xmlns:am3d="http://schemas.microsoft.com/office/drawing/2017/model3d" xmlns:o="urn:schemas-microsoft-com:office:office" xmlns:oel="http://schemas.microsoft.com/office/2019/extlst" xmlns:r="http://schemas.openxmlformats.org/officeDocument/2006/relationships" xmlns:m="http://schemas.openxmlformats.org/officeDocument/2006/math" xmlns:v="urn:schemas-microsoft-com:vml" xmlns:wp14="http://schemas.microsoft.com/office/word/2010/wordprocessingDrawing" xmlns:wp="http://schemas.openxmlformats.org/drawingml/2006/wordprocessingDrawing" xmlns:w10="urn:schemas-microsoft-com:office:word" xmlns:w="http://schemas.openxmlformats.org/wordprocessingml/2006/main" xmlns:w14="http://schemas.microsoft.com/office/word/2010/wordml" xmlns:w15="http://schemas.microsoft.com/office/word/2012/wordml" xmlns:w16cex="http://schemas.microsoft.com/office/word/2018/wordml/cex" xmlns:w16cid="http://schemas.microsoft.com/office/word/2016/wordml/cid" xmlns:w16="http://schemas.microsoft.com/office/word/2018/wordml" xmlns:w16sdtdh="http://schemas.microsoft.com/office/word/2020/wordml/sdtdatahash" xmlns:w16se="http://schemas.microsoft.com/office/word/2015/wordml/symex" xmlns:wpg="http://schemas.microsoft.com/office/word/2010/wordprocessingGroup" xmlns:wpi="http://schemas.microsoft.com/office/word/2010/wordprocessingInk" xmlns:wne="http://schemas.microsoft.com/office/word/2006/wordml" xmlns:wps="http://schemas.microsoft.com/office/word/2010/wordprocessingShape" mc:Ignorable="w14 w15 w16se w16cid w16 w16cex w16sdtdh wp14">
-  <w16cid:commentId w16cid:paraId="21B9CE41" w16cid:durableId="26EE9C61"/>
   <w16cid:commentId w16cid:paraId="6C3B7F05" w16cid:durableId="26A78516"/>
   <w16cid:commentId w16cid:paraId="6C3B7F06" w16cid:durableId="26A78517"/>
   <w16cid:commentId w16cid:paraId="6C3B7F07" w16cid:durableId="26A78518"/>
@@ -14425,8 +14390,8 @@
     <w:pPr>
       <w:pStyle w:val="Subtitle"/>
     </w:pPr>
-    <w:bookmarkStart w:id="53" w:name="_4f1mdlm" w:colFirst="0" w:colLast="0"/>
-    <w:bookmarkEnd w:id="53"/>
+    <w:bookmarkStart w:id="52" w:name="_4f1mdlm" w:colFirst="0" w:colLast="0"/>
+    <w:bookmarkEnd w:id="52"/>
   </w:p>
 </w:hdr>
 </file>
@@ -14616,9 +14581,6 @@
 
 <file path=word/people.xml><?xml version="1.0" encoding="utf-8"?>
 <w15:people xmlns:wpc="http://schemas.microsoft.com/office/word/2010/wordprocessingCanvas" xmlns:cx="http://schemas.microsoft.com/office/drawing/2014/chartex" xmlns:cx1="http://schemas.microsoft.com/office/drawing/2015/9/8/chartex" xmlns:cx2="http://schemas.microsoft.com/office/drawing/2015/10/21/chartex" xmlns:cx3="http://schemas.microsoft.com/office/drawing/2016/5/9/chartex" xmlns:cx4="http://schemas.microsoft.com/office/drawing/2016/5/10/chartex" xmlns:cx5="http://schemas.microsoft.com/office/drawing/2016/5/11/chartex" xmlns:cx6="http://schemas.microsoft.com/office/drawing/2016/5/12/chartex" xmlns:cx7="http://schemas.microsoft.com/office/drawing/2016/5/13/chartex" xmlns:cx8="http://schemas.microsoft.com/office/drawing/2016/5/14/chartex" xmlns:mc="http://schemas.openxmlformats.org/markup-compatibility/2006" xmlns:aink="http://schemas.microsoft.com/office/drawing/2016/ink" xmlns:am3d="http://schemas.microsoft.com/office/drawing/2017/model3d" xmlns:o="urn:schemas-microsoft-com:office:office" xmlns:oel="http://schemas.microsoft.com/office/2019/extlst" xmlns:r="http://schemas.openxmlformats.org/officeDocument/2006/relationships" xmlns:m="http://schemas.openxmlformats.org/officeDocument/2006/math" xmlns:v="urn:schemas-microsoft-com:vml" xmlns:wp14="http://schemas.microsoft.com/office/word/2010/wordprocessingDrawing" xmlns:wp="http://schemas.openxmlformats.org/drawingml/2006/wordprocessingDrawing" xmlns:w10="urn:schemas-microsoft-com:office:word" xmlns:w="http://schemas.openxmlformats.org/wordprocessingml/2006/main" xmlns:w14="http://schemas.microsoft.com/office/word/2010/wordml" xmlns:w15="http://schemas.microsoft.com/office/word/2012/wordml" xmlns:w16cex="http://schemas.microsoft.com/office/word/2018/wordml/cex" xmlns:w16cid="http://schemas.microsoft.com/office/word/2016/wordml/cid" xmlns:w16="http://schemas.microsoft.com/office/word/2018/wordml" xmlns:w16sdtdh="http://schemas.microsoft.com/office/word/2020/wordml/sdtdatahash" xmlns:w16se="http://schemas.microsoft.com/office/word/2015/wordml/symex" xmlns:wpg="http://schemas.microsoft.com/office/word/2010/wordprocessingGroup" xmlns:wpi="http://schemas.microsoft.com/office/word/2010/wordprocessingInk" xmlns:wne="http://schemas.microsoft.com/office/word/2006/wordml" xmlns:wps="http://schemas.microsoft.com/office/word/2010/wordprocessingShape" mc:Ignorable="w14 w15 w16se w16cid w16 w16cex w16sdtdh wp14">
-  <w15:person w15:author="Daniel Beneda">
-    <w15:presenceInfo w15:providerId="Windows Live" w15:userId="7c46e9e892537869"/>
-  </w15:person>
   <w15:person w15:author="Minh Le">
     <w15:presenceInfo w15:providerId="Windows Live" w15:userId="5c24d0e789d14899"/>
   </w15:person>
@@ -15262,6 +15224,7 @@
     <w:basedOn w:val="Normal"/>
     <w:link w:val="CommentTextChar"/>
     <w:uiPriority w:val="99"/>
+    <w:semiHidden/>
     <w:unhideWhenUsed/>
     <w:rPr>
       <w:sz w:val="20"/>
@@ -15273,6 +15236,7 @@
     <w:basedOn w:val="DefaultParagraphFont"/>
     <w:link w:val="CommentText"/>
     <w:uiPriority w:val="99"/>
+    <w:semiHidden/>
     <w:rPr>
       <w:sz w:val="20"/>
       <w:szCs w:val="20"/>
@@ -15297,34 +15261,6 @@
     <w:pPr>
       <w:spacing w:after="0"/>
     </w:pPr>
-  </w:style>
-  <w:style w:type="paragraph" w:styleId="CommentSubject">
-    <w:name w:val="annotation subject"/>
-    <w:basedOn w:val="CommentText"/>
-    <w:next w:val="CommentText"/>
-    <w:link w:val="CommentSubjectChar"/>
-    <w:uiPriority w:val="99"/>
-    <w:semiHidden/>
-    <w:unhideWhenUsed/>
-    <w:rsid w:val="009F4DBA"/>
-    <w:rPr>
-      <w:b/>
-      <w:bCs/>
-    </w:rPr>
-  </w:style>
-  <w:style w:type="character" w:customStyle="1" w:styleId="CommentSubjectChar">
-    <w:name w:val="Comment Subject Char"/>
-    <w:basedOn w:val="CommentTextChar"/>
-    <w:link w:val="CommentSubject"/>
-    <w:uiPriority w:val="99"/>
-    <w:semiHidden/>
-    <w:rsid w:val="009F4DBA"/>
-    <w:rPr>
-      <w:b/>
-      <w:bCs/>
-      <w:sz w:val="20"/>
-      <w:szCs w:val="20"/>
-    </w:rPr>
   </w:style>
 </w:styles>
 </file>

</xml_diff>